<commit_message>
Modyfikacja + materiały do przewodnika fonetycznego
Dodane nagłówki do bazy kodów telegraficznych. Do prototypu generatora
przewodnika fonetycznego dodano pliki CSS
</commit_message>
<xml_diff>
--- a/dokumenty/Trener Hanzi/Trener Hanzi.docx
+++ b/dokumenty/Trener Hanzi/Trener Hanzi.docx
@@ -3,11 +3,30 @@
 <w:document xmlns:wpc="http://schemas.microsoft.com/office/word/2010/wordprocessingCanvas" xmlns:mc="http://schemas.openxmlformats.org/markup-compatibility/2006" xmlns:o="urn:schemas-microsoft-com:office:office" xmlns:r="http://schemas.openxmlformats.org/officeDocument/2006/relationships" xmlns:m="http://schemas.openxmlformats.org/officeDocument/2006/math" xmlns:v="urn:schemas-microsoft-com:vml" xmlns:wp14="http://schemas.microsoft.com/office/word/2010/wordprocessingDrawing" xmlns:wp="http://schemas.openxmlformats.org/drawingml/2006/wordprocessingDrawing" xmlns:w10="urn:schemas-microsoft-com:office:word" xmlns:w="http://schemas.openxmlformats.org/wordprocessingml/2006/main" xmlns:w14="http://schemas.microsoft.com/office/word/2010/wordml" xmlns:w15="http://schemas.microsoft.com/office/word/2012/wordml" xmlns:wpg="http://schemas.microsoft.com/office/word/2010/wordprocessingGroup" xmlns:wpi="http://schemas.microsoft.com/office/word/2010/wordprocessingInk" xmlns:wne="http://schemas.microsoft.com/office/word/2006/wordml" xmlns:wps="http://schemas.microsoft.com/office/word/2010/wordprocessingShape" mc:Ignorable="w14 w15 wp14">
   <w:body>
     <w:p>
-      <w:r>
-        <w:t xml:space="preserve">Trener </w:t>
-      </w:r>
+      <w:pPr>
+        <w:rPr>
+          <w:lang w:val="en-US"/>
+        </w:rPr>
+      </w:pPr>
       <w:proofErr w:type="spellStart"/>
       <w:r>
+        <w:rPr>
+          <w:lang w:val="en-US"/>
+        </w:rPr>
+        <w:t>Trener</w:t>
+      </w:r>
+      <w:proofErr w:type="spellEnd"/>
+      <w:r>
+        <w:rPr>
+          <w:lang w:val="en-US"/>
+        </w:rPr>
+        <w:t xml:space="preserve"> </w:t>
+      </w:r>
+      <w:proofErr w:type="spellStart"/>
+      <w:r>
+        <w:rPr>
+          <w:lang w:val="en-US"/>
+        </w:rPr>
         <w:t>Hanzi</w:t>
       </w:r>
       <w:proofErr w:type="spellEnd"/>
@@ -35,19 +54,9 @@
       </w:r>
     </w:p>
     <w:p>
-      <w:pPr>
-        <w:rPr>
-          <w:lang w:val="en-US"/>
-        </w:rPr>
-      </w:pPr>
-      <w:proofErr w:type="spellStart"/>
-      <w:r>
-        <w:rPr>
-          <w:lang w:val="en-US"/>
-        </w:rPr>
+      <w:r>
         <w:t>Opis</w:t>
       </w:r>
-      <w:proofErr w:type="spellEnd"/>
     </w:p>
     <w:p>
       <w:r>
@@ -98,7 +107,7 @@
           <v:shape id="_x0000_i1025" type="#_x0000_t75" style="width:453.5pt;height:335.2pt" o:ole="">
             <v:imagedata r:id="rId5" o:title=""/>
           </v:shape>
-          <o:OLEObject Type="Embed" ProgID="Visio.Drawing.15" ShapeID="_x0000_i1025" DrawAspect="Content" ObjectID="_1445876331" r:id="rId6"/>
+          <o:OLEObject Type="Embed" ProgID="Visio.Drawing.15" ShapeID="_x0000_i1025" DrawAspect="Content" ObjectID="_1446309340" r:id="rId6"/>
         </w:object>
       </w:r>
     </w:p>
@@ -533,6 +542,11 @@
     <w:p>
       <w:r>
         <w:t>Każdy znak zaczyna z priorytetem równym 2 i stanem Zapamiętany ustawionym na FALSE. W momencie gdy znak zostanie poprawnie odgadnięty jego Priorytet jest dzielony na pół. Gdy spadnie poniżej 2, znak uznawany jest za zapamiętany i usuwany z listy znaków do losowania, przestawienie stanu Zapamiętany na TRUE.</w:t>
+      </w:r>
+    </w:p>
+    <w:p>
+      <w:r>
+        <w:t>Znaki do testowania znajdują się na liście, w każdej rundzie zapamiętane znaki są usuwane z listy. Następnie lista jest sortowana względem priorytetów. Znaki o 6 największych priorytetach biorą udział w losowaniu (na początku będzie to 6 pierwszych znaków).</w:t>
       </w:r>
       <w:bookmarkStart w:id="0" w:name="_GoBack"/>
       <w:bookmarkEnd w:id="0"/>

</xml_diff>